<commit_message>
Inserindo artefato 18 para a correção da AC5
Readequação do processo de negócio que possuía como evento "Atendente recebe validação" para o evento "Cliente envia validação"
</commit_message>
<xml_diff>
--- a/18 - Descrição dos Processos de Negócio.docx
+++ b/18 - Descrição dos Processos de Negócio.docx
@@ -1021,7 +1021,7 @@
           <w:szCs w:val="24"/>
           <w:lang w:eastAsia="pt-BR"/>
         </w:rPr>
-        <w:t>Técnico tem que manter agenda.</w:t>
+        <w:t>Técnico tem que manter lista de serviços.</w:t>
       </w:r>
     </w:p>
     <w:p>
@@ -1304,7 +1304,7 @@
           <w:szCs w:val="24"/>
           <w:lang w:eastAsia="pt-BR"/>
         </w:rPr>
-        <w:t>Técnico tem que manter lista de serviços.</w:t>
+        <w:t>Técnico tem que manter agenda.</w:t>
       </w:r>
     </w:p>
     <w:p>
@@ -1574,7 +1574,17 @@
           <w:szCs w:val="24"/>
           <w:lang w:eastAsia="pt-BR"/>
         </w:rPr>
-        <w:t>Técnico fornece parecer técnico.</w:t>
+        <w:t xml:space="preserve">Técnico </w:t>
+      </w:r>
+      <w:r>
+        <w:rPr>
+          <w:rFonts w:ascii="Arial" w:eastAsia="Times New Roman" w:hAnsi="Arial" w:cs="Arial"/>
+          <w:color w:val="000000"/>
+          <w:sz w:val="24"/>
+          <w:szCs w:val="24"/>
+          <w:lang w:eastAsia="pt-BR"/>
+        </w:rPr>
+        <w:t>realiza visita.</w:t>
       </w:r>
     </w:p>
     <w:p>
@@ -1781,7 +1791,17 @@
           <w:szCs w:val="24"/>
           <w:lang w:eastAsia="pt-BR"/>
         </w:rPr>
-        <w:t>Atendente recebe validação.</w:t>
+        <w:t>Cliente envia</w:t>
+      </w:r>
+      <w:r>
+        <w:rPr>
+          <w:rFonts w:ascii="Arial" w:eastAsia="Times New Roman" w:hAnsi="Arial" w:cs="Arial"/>
+          <w:color w:val="000000"/>
+          <w:sz w:val="24"/>
+          <w:szCs w:val="24"/>
+          <w:lang w:eastAsia="pt-BR"/>
+        </w:rPr>
+        <w:t xml:space="preserve"> validação.</w:t>
       </w:r>
     </w:p>
     <w:p>
@@ -2429,59 +2449,19 @@
     </w:p>
     <w:p>
       <w:pPr>
-        <w:spacing w:after="240" w:line="240" w:lineRule="auto"/>
-        <w:rPr>
-          <w:rFonts w:ascii="Arial" w:eastAsia="Times New Roman" w:hAnsi="Arial" w:cs="Arial"/>
-          <w:sz w:val="24"/>
-          <w:szCs w:val="24"/>
-          <w:lang w:eastAsia="pt-BR"/>
-        </w:rPr>
-      </w:pPr>
-      <w:r>
-        <w:rPr>
-          <w:rFonts w:ascii="Arial" w:eastAsia="Times New Roman" w:hAnsi="Arial" w:cs="Arial"/>
-          <w:sz w:val="24"/>
-          <w:szCs w:val="24"/>
-          <w:lang w:eastAsia="pt-BR"/>
-        </w:rPr>
-        <w:br/>
-      </w:r>
-      <w:r>
-        <w:rPr>
-          <w:rFonts w:ascii="Arial" w:eastAsia="Times New Roman" w:hAnsi="Arial" w:cs="Arial"/>
-          <w:sz w:val="24"/>
-          <w:szCs w:val="24"/>
-          <w:lang w:eastAsia="pt-BR"/>
-        </w:rPr>
-        <w:br/>
-      </w:r>
-      <w:r>
-        <w:rPr>
-          <w:rFonts w:ascii="Arial" w:eastAsia="Times New Roman" w:hAnsi="Arial" w:cs="Arial"/>
-          <w:sz w:val="24"/>
-          <w:szCs w:val="24"/>
-          <w:lang w:eastAsia="pt-BR"/>
-        </w:rPr>
-        <w:br/>
-      </w:r>
-      <w:r>
-        <w:rPr>
-          <w:rFonts w:ascii="Arial" w:eastAsia="Times New Roman" w:hAnsi="Arial" w:cs="Arial"/>
-          <w:sz w:val="24"/>
-          <w:szCs w:val="24"/>
-          <w:lang w:eastAsia="pt-BR"/>
-        </w:rPr>
-        <w:br/>
-      </w:r>
-      <w:r>
-        <w:rPr>
-          <w:rFonts w:ascii="Arial" w:eastAsia="Times New Roman" w:hAnsi="Arial" w:cs="Arial"/>
-          <w:sz w:val="24"/>
-          <w:szCs w:val="24"/>
-          <w:lang w:eastAsia="pt-BR"/>
-        </w:rPr>
-        <w:br/>
-      </w:r>
+        <w:spacing w:after="0" w:line="240" w:lineRule="auto"/>
+        <w:ind w:left="2160"/>
+        <w:textAlignment w:val="baseline"/>
+        <w:rPr>
+          <w:rFonts w:ascii="Arial" w:eastAsia="Times New Roman" w:hAnsi="Arial" w:cs="Arial"/>
+          <w:color w:val="000000"/>
+          <w:sz w:val="24"/>
+          <w:szCs w:val="24"/>
+          <w:lang w:eastAsia="pt-BR"/>
+        </w:rPr>
+      </w:pPr>
+      <w:bookmarkStart w:id="0" w:name="_GoBack"/>
+      <w:bookmarkEnd w:id="0"/>
     </w:p>
     <w:p>
       <w:pPr>
@@ -3061,18 +3041,7 @@
           <w:szCs w:val="24"/>
           <w:lang w:eastAsia="pt-BR"/>
         </w:rPr>
-        <w:t xml:space="preserve"> juntamente com a </w:t>
-      </w:r>
-      <w:r>
-        <w:rPr>
-          <w:rFonts w:ascii="Arial" w:eastAsia="Times New Roman" w:hAnsi="Arial" w:cs="Arial"/>
-          <w:color w:val="000000"/>
-          <w:sz w:val="24"/>
-          <w:szCs w:val="24"/>
-          <w:lang w:eastAsia="pt-BR"/>
-        </w:rPr>
-        <w:lastRenderedPageBreak/>
-        <w:t>nota fiscal do serviço realizado</w:t>
+        <w:t xml:space="preserve"> juntamente com a nota fiscal do serviço realizado</w:t>
       </w:r>
       <w:r>
         <w:rPr>
@@ -3131,6 +3100,7 @@
           <w:szCs w:val="24"/>
           <w:lang w:eastAsia="pt-BR"/>
         </w:rPr>
+        <w:lastRenderedPageBreak/>
         <w:t>Caso a quantia seja infer</w:t>
       </w:r>
       <w:r>
@@ -3199,47 +3169,7 @@
           <w:szCs w:val="24"/>
           <w:lang w:eastAsia="pt-BR"/>
         </w:rPr>
-        <w:t xml:space="preserve">Caso a quantia recebida </w:t>
-      </w:r>
-      <w:r>
-        <w:rPr>
-          <w:rFonts w:ascii="Arial" w:eastAsia="Times New Roman" w:hAnsi="Arial" w:cs="Arial"/>
-          <w:color w:val="000000"/>
-          <w:sz w:val="24"/>
-          <w:szCs w:val="24"/>
-          <w:lang w:eastAsia="pt-BR"/>
-        </w:rPr>
-        <w:t xml:space="preserve">seja igual </w:t>
-      </w:r>
-      <w:r>
-        <w:rPr>
-          <w:rFonts w:ascii="Arial" w:eastAsia="Times New Roman" w:hAnsi="Arial" w:cs="Arial"/>
-          <w:color w:val="000000"/>
-          <w:sz w:val="24"/>
-          <w:szCs w:val="24"/>
-          <w:lang w:eastAsia="pt-BR"/>
-        </w:rPr>
-        <w:t xml:space="preserve">ao valor total do orçamento então, será </w:t>
-      </w:r>
-      <w:r>
-        <w:rPr>
-          <w:rFonts w:ascii="Arial" w:eastAsia="Times New Roman" w:hAnsi="Arial" w:cs="Arial"/>
-          <w:color w:val="000000"/>
-          <w:sz w:val="24"/>
-          <w:szCs w:val="24"/>
-          <w:lang w:eastAsia="pt-BR"/>
-        </w:rPr>
-        <w:t xml:space="preserve">entregue a </w:t>
-      </w:r>
-      <w:r>
-        <w:rPr>
-          <w:rFonts w:ascii="Arial" w:eastAsia="Times New Roman" w:hAnsi="Arial" w:cs="Arial"/>
-          <w:color w:val="000000"/>
-          <w:sz w:val="24"/>
-          <w:szCs w:val="24"/>
-          <w:lang w:eastAsia="pt-BR"/>
-        </w:rPr>
-        <w:t>nota fiscal do serviço realizado e será notificado ao lançamento.</w:t>
+        <w:t>Caso a quantia recebida seja igual ao valor total do orçamento então, será entregue a nota fiscal do serviço realizado e será notificado ao lançamento.</w:t>
       </w:r>
     </w:p>
     <w:p>
@@ -3284,17 +3214,7 @@
           <w:szCs w:val="24"/>
           <w:lang w:eastAsia="pt-BR"/>
         </w:rPr>
-        <w:t xml:space="preserve">Receber pagamento em </w:t>
-      </w:r>
-      <w:r>
-        <w:rPr>
-          <w:rFonts w:ascii="Arial" w:eastAsia="Times New Roman" w:hAnsi="Arial" w:cs="Arial"/>
-          <w:color w:val="000000"/>
-          <w:sz w:val="24"/>
-          <w:szCs w:val="24"/>
-          <w:lang w:eastAsia="pt-BR"/>
-        </w:rPr>
-        <w:t>cartão de crédito</w:t>
+        <w:t>Receber pagamento em cartão de crédito</w:t>
       </w:r>
       <w:r>
         <w:rPr>
@@ -3347,17 +3267,7 @@
           <w:szCs w:val="24"/>
           <w:lang w:eastAsia="pt-BR"/>
         </w:rPr>
-        <w:t xml:space="preserve">realiza pagamento em </w:t>
-      </w:r>
-      <w:r>
-        <w:rPr>
-          <w:rFonts w:ascii="Arial" w:eastAsia="Times New Roman" w:hAnsi="Arial" w:cs="Arial"/>
-          <w:color w:val="000000"/>
-          <w:sz w:val="24"/>
-          <w:szCs w:val="24"/>
-          <w:lang w:eastAsia="pt-BR"/>
-        </w:rPr>
-        <w:t>cartão de crédito</w:t>
+        <w:t>realiza pagamento em cartão de crédito</w:t>
       </w:r>
       <w:r>
         <w:rPr>
@@ -3400,17 +3310,7 @@
           <w:szCs w:val="24"/>
           <w:lang w:eastAsia="pt-BR"/>
         </w:rPr>
-        <w:t>Efetuar pagamento</w:t>
-      </w:r>
-      <w:r>
-        <w:rPr>
-          <w:rFonts w:ascii="Arial" w:eastAsia="Times New Roman" w:hAnsi="Arial" w:cs="Arial"/>
-          <w:color w:val="000000"/>
-          <w:sz w:val="24"/>
-          <w:szCs w:val="24"/>
-          <w:lang w:eastAsia="pt-BR"/>
-        </w:rPr>
-        <w:t xml:space="preserve"> pela modalidade de cartão de crédito</w:t>
+        <w:t>Efetuar pagamento pela modalidade de cartão de crédito</w:t>
       </w:r>
       <w:r>
         <w:rPr>
@@ -3828,17 +3728,7 @@
           <w:szCs w:val="24"/>
           <w:lang w:eastAsia="pt-BR"/>
         </w:rPr>
-        <w:t xml:space="preserve">Quando o provedor informar que a transação foi realizada com sucesso, então será entregue </w:t>
-      </w:r>
-      <w:r>
-        <w:rPr>
-          <w:rFonts w:ascii="Arial" w:eastAsia="Times New Roman" w:hAnsi="Arial" w:cs="Arial"/>
-          <w:color w:val="000000"/>
-          <w:sz w:val="24"/>
-          <w:szCs w:val="24"/>
-          <w:lang w:eastAsia="pt-BR"/>
-        </w:rPr>
-        <w:t>a nota fiscal do serviço realizado</w:t>
+        <w:t>Quando o provedor informar que a transação foi realizada com sucesso, então será entregue a nota fiscal do serviço realizado</w:t>
       </w:r>
       <w:r>
         <w:rPr>
@@ -3870,8 +3760,6 @@
         </w:rPr>
         <w:t xml:space="preserve"> e arquiva comprovante</w:t>
       </w:r>
-      <w:bookmarkStart w:id="0" w:name="_GoBack"/>
-      <w:bookmarkEnd w:id="0"/>
       <w:r>
         <w:rPr>
           <w:rFonts w:ascii="Arial" w:eastAsia="Times New Roman" w:hAnsi="Arial" w:cs="Arial"/>

</xml_diff>